<commit_message>
Docs for thingspeak integration
</commit_message>
<xml_diff>
--- a/Docs/ALTUI Thingspeak.docx
+++ b/Docs/ALTUI Thingspeak.docx
@@ -14,14 +14,12 @@
         <w:rPr>
           <w:b/>
           <w:sz w:val="40"/>
-          <w:lang w:val="fr-FR"/>
         </w:rPr>
       </w:pPr>
       <w:r>
         <w:rPr>
           <w:b/>
           <w:sz w:val="40"/>
-          <w:lang w:val="fr-FR"/>
         </w:rPr>
         <w:t xml:space="preserve">ALTUI / </w:t>
       </w:r>
@@ -30,7 +28,6 @@
         <w:rPr>
           <w:b/>
           <w:sz w:val="40"/>
-          <w:lang w:val="fr-FR"/>
         </w:rPr>
         <w:t>Thingspeak</w:t>
       </w:r>
@@ -39,28 +36,11 @@
         <w:rPr>
           <w:b/>
           <w:sz w:val="40"/>
-          <w:lang w:val="fr-FR"/>
-        </w:rPr>
-        <w:t xml:space="preserve"> </w:t>
-      </w:r>
-      <w:proofErr w:type="spellStart"/>
-      <w:r>
-        <w:rPr>
-          <w:b/>
-          <w:sz w:val="40"/>
-          <w:lang w:val="fr-FR"/>
-        </w:rPr>
-        <w:t>integration</w:t>
-      </w:r>
-      <w:proofErr w:type="spellEnd"/>
-    </w:p>
-    <w:p>
-      <w:pPr>
-        <w:rPr>
-          <w:lang w:val="fr-FR"/>
-        </w:rPr>
-      </w:pPr>
-    </w:p>
+        </w:rPr>
+        <w:t xml:space="preserve"> integration</w:t>
+      </w:r>
+    </w:p>
+    <w:p/>
     <w:p>
       <w:r>
         <w:t xml:space="preserve">This integration enables to trace variable values without having to have a local database or repository. </w:t>
@@ -211,14 +191,7 @@
           <w:b/>
           <w:sz w:val="28"/>
         </w:rPr>
-        <w:t xml:space="preserve"> </w:t>
-      </w:r>
-      <w:r>
-        <w:rPr>
-          <w:b/>
-          <w:sz w:val="28"/>
-        </w:rPr>
-        <w:t xml:space="preserve">Preparing a channel in </w:t>
+        <w:t xml:space="preserve"> Preparing a channel in </w:t>
       </w:r>
       <w:proofErr w:type="spellStart"/>
       <w:r>
@@ -1125,22 +1098,40 @@
       <w:r>
         <w:t xml:space="preserve"> icon again.  It will show the graph</w:t>
       </w:r>
+      <w:r>
+        <w:t xml:space="preserve">.  If you leave that page / graph </w:t>
+      </w:r>
+      <w:proofErr w:type="gramStart"/>
+      <w:r>
+        <w:t>open ,</w:t>
+      </w:r>
+      <w:proofErr w:type="gramEnd"/>
+      <w:r>
+        <w:t xml:space="preserve"> you will see it adding the points dynamically into it. Quite fun</w:t>
+      </w:r>
+    </w:p>
+    <w:p>
+      <w:pPr>
+        <w:pStyle w:val="ListParagraph"/>
+        <w:rPr>
+          <w:noProof/>
+        </w:rPr>
+      </w:pPr>
+    </w:p>
+    <w:p>
+      <w:pPr>
+        <w:pStyle w:val="ListParagraph"/>
+      </w:pPr>
       <w:bookmarkStart w:id="0" w:name="_GoBack"/>
       <w:bookmarkEnd w:id="0"/>
-    </w:p>
-    <w:p>
-      <w:pPr>
-        <w:pStyle w:val="ListParagraph"/>
-      </w:pPr>
       <w:r>
         <w:rPr>
           <w:noProof/>
         </w:rPr>
-        <w:lastRenderedPageBreak/>
         <w:drawing>
           <wp:inline distT="0" distB="0" distL="0" distR="0" wp14:anchorId="621FD397" wp14:editId="7A052BF5">
-            <wp:extent cx="5943600" cy="4700270"/>
-            <wp:effectExtent l="0" t="0" r="0" b="5080"/>
+            <wp:extent cx="5937979" cy="3076575"/>
+            <wp:effectExtent l="0" t="0" r="5715" b="0"/>
             <wp:docPr id="12" name="Picture 12"/>
             <wp:cNvGraphicFramePr>
               <a:graphicFrameLocks xmlns:a="http://schemas.openxmlformats.org/drawingml/2006/main" noChangeAspect="1"/>
@@ -1152,20 +1143,27 @@
                     <pic:cNvPr id="0" name=""/>
                     <pic:cNvPicPr/>
                   </pic:nvPicPr>
-                  <pic:blipFill>
+                  <pic:blipFill rotWithShape="1">
                     <a:blip r:embed="rId16"/>
-                    <a:stretch>
-                      <a:fillRect/>
-                    </a:stretch>
+                    <a:srcRect b="34483"/>
+                    <a:stretch/>
                   </pic:blipFill>
-                  <pic:spPr>
+                  <pic:spPr bwMode="auto">
                     <a:xfrm>
                       <a:off x="0" y="0"/>
-                      <a:ext cx="5943600" cy="4700270"/>
+                      <a:ext cx="5943600" cy="3079487"/>
                     </a:xfrm>
                     <a:prstGeom prst="rect">
                       <a:avLst/>
                     </a:prstGeom>
+                    <a:ln>
+                      <a:noFill/>
+                    </a:ln>
+                    <a:extLst>
+                      <a:ext uri="{53640926-AAD7-44D8-BBD7-CCE9431645EC}">
+                        <a14:shadowObscured xmlns:a14="http://schemas.microsoft.com/office/drawing/2010/main"/>
+                      </a:ext>
+                    </a:extLst>
                   </pic:spPr>
                 </pic:pic>
               </a:graphicData>

</xml_diff>